<commit_message>
updated react-router-dom, separated components and jQuery plugin animsition
</commit_message>
<xml_diff>
--- a/Frontend-Backend/trainerapp/Task1-ScreenShot.docx
+++ b/Frontend-Backend/trainerapp/Task1-ScreenShot.docx
@@ -8,11 +8,106 @@
           <w:lang w:val="fi-FI"/>
         </w:rPr>
       </w:pPr>
-      <w:r>
-        <w:rPr>
-          <w:lang w:val="fi-FI"/>
-        </w:rPr>
-        <w:t>Customer List Screen Shot</w:t>
+      <w:bookmarkStart w:id="0" w:name="_Hlk531005397"/>
+      <w:bookmarkEnd w:id="0"/>
+      <w:r>
+        <w:rPr>
+          <w:lang w:val="fi-FI"/>
+        </w:rPr>
+        <w:t xml:space="preserve">Task 1 </w:t>
+      </w:r>
+    </w:p>
+    <w:p>
+      <w:pPr>
+        <w:rPr>
+          <w:lang w:val="fi-FI"/>
+        </w:rPr>
+      </w:pPr>
+      <w:r>
+        <w:rPr>
+          <w:lang w:val="fi-FI"/>
+        </w:rPr>
+        <w:t>NavLinks</w:t>
+      </w:r>
+      <w:r>
+        <w:rPr>
+          <w:lang w:val="fi-FI"/>
+        </w:rPr>
+        <w:t xml:space="preserve">: </w:t>
+      </w:r>
+      <w:r>
+        <w:rPr>
+          <w:lang w:val="fi-FI"/>
+        </w:rPr>
+        <w:t xml:space="preserve"> HomePage, Customer Table, Training Table and NoFound Link</w:t>
+      </w:r>
+    </w:p>
+    <w:p>
+      <w:pPr>
+        <w:rPr>
+          <w:lang w:val="fi-FI"/>
+        </w:rPr>
+      </w:pPr>
+      <w:r>
+        <w:rPr>
+          <w:lang w:val="fi-FI"/>
+        </w:rPr>
+        <w:t xml:space="preserve">Features: </w:t>
+      </w:r>
+      <w:r>
+        <w:rPr>
+          <w:lang w:val="fi-FI"/>
+        </w:rPr>
+        <w:t>react-router-</w:t>
+      </w:r>
+      <w:r>
+        <w:rPr>
+          <w:lang w:val="fi-FI"/>
+        </w:rPr>
+        <w:t>dom, jquery plugin animsition</w:t>
+      </w:r>
+      <w:r>
+        <w:rPr>
+          <w:lang w:val="fi-FI"/>
+        </w:rPr>
+        <w:t>, react-bootstrap</w:t>
+      </w:r>
+      <w:r>
+        <w:rPr>
+          <w:lang w:val="fi-FI"/>
+        </w:rPr>
+        <w:t>, react-tabl</w:t>
+      </w:r>
+      <w:r>
+        <w:rPr>
+          <w:lang w:val="fi-FI"/>
+        </w:rPr>
+        <w:t>e, a</w:t>
+      </w:r>
+      <w:r>
+        <w:rPr>
+          <w:lang w:val="fi-FI"/>
+        </w:rPr>
+        <w:t>nd separated components</w:t>
+      </w:r>
+    </w:p>
+    <w:p>
+      <w:pPr>
+        <w:rPr>
+          <w:lang w:val="fi-FI"/>
+        </w:rPr>
+      </w:pPr>
+      <w:r>
+        <w:rPr>
+          <w:lang w:val="fi-FI"/>
+        </w:rPr>
+        <w:t>HomePage</w:t>
+      </w:r>
+      <w:r>
+        <w:rPr>
+          <w:lang w:val="fi-FI"/>
+        </w:rPr>
+        <w:t xml:space="preserve"> </w:t>
       </w:r>
     </w:p>
     <w:p>
@@ -26,17 +121,9 @@
           <w:noProof/>
         </w:rPr>
         <w:drawing>
-          <wp:anchor distT="0" distB="0" distL="114300" distR="114300" simplePos="0" relativeHeight="251658240" behindDoc="1" locked="0" layoutInCell="1" allowOverlap="1" wp14:anchorId="5E0C7849">
-            <wp:simplePos x="0" y="0"/>
-            <wp:positionH relativeFrom="margin">
-              <wp:align>left</wp:align>
-            </wp:positionH>
-            <wp:positionV relativeFrom="page">
-              <wp:posOffset>1455420</wp:posOffset>
-            </wp:positionV>
-            <wp:extent cx="5567753" cy="2590800"/>
-            <wp:effectExtent l="0" t="0" r="0" b="0"/>
-            <wp:wrapNone/>
+          <wp:inline distT="0" distB="0" distL="0" distR="0" wp14:anchorId="1C610397" wp14:editId="68B1997A">
+            <wp:extent cx="6621780" cy="7353300"/>
+            <wp:effectExtent l="0" t="0" r="7620" b="0"/>
             <wp:docPr id="1" name="Picture 1"/>
             <wp:cNvGraphicFramePr>
               <a:graphicFrameLocks xmlns:a="http://schemas.openxmlformats.org/drawingml/2006/main" noChangeAspect="1"/>
@@ -49,177 +136,14 @@
                     <pic:cNvPicPr/>
                   </pic:nvPicPr>
                   <pic:blipFill rotWithShape="1">
-                    <a:blip r:embed="rId4" cstate="print">
-                      <a:extLst>
-                        <a:ext uri="{28A0092B-C50C-407E-A947-70E740481C1C}">
-                          <a14:useLocalDpi xmlns:a14="http://schemas.microsoft.com/office/drawing/2010/main" val="0"/>
-                        </a:ext>
-                      </a:extLst>
-                    </a:blip>
-                    <a:srcRect t="8036" b="9237"/>
+                    <a:blip r:embed="rId4"/>
+                    <a:srcRect t="7800" b="4747"/>
                     <a:stretch/>
                   </pic:blipFill>
                   <pic:spPr bwMode="auto">
                     <a:xfrm>
                       <a:off x="0" y="0"/>
-                      <a:ext cx="5567753" cy="2590800"/>
-                    </a:xfrm>
-                    <a:prstGeom prst="rect">
-                      <a:avLst/>
-                    </a:prstGeom>
-                    <a:ln>
-                      <a:noFill/>
-                    </a:ln>
-                    <a:extLst>
-                      <a:ext uri="{53640926-AAD7-44D8-BBD7-CCE9431645EC}">
-                        <a14:shadowObscured xmlns:a14="http://schemas.microsoft.com/office/drawing/2010/main"/>
-                      </a:ext>
-                    </a:extLst>
-                  </pic:spPr>
-                </pic:pic>
-              </a:graphicData>
-            </a:graphic>
-            <wp14:sizeRelH relativeFrom="margin">
-              <wp14:pctWidth>0</wp14:pctWidth>
-            </wp14:sizeRelH>
-            <wp14:sizeRelV relativeFrom="margin">
-              <wp14:pctHeight>0</wp14:pctHeight>
-            </wp14:sizeRelV>
-          </wp:anchor>
-        </w:drawing>
-      </w:r>
-    </w:p>
-    <w:p>
-      <w:pPr>
-        <w:rPr>
-          <w:lang w:val="fi-FI"/>
-        </w:rPr>
-      </w:pPr>
-    </w:p>
-    <w:p>
-      <w:pPr>
-        <w:rPr>
-          <w:lang w:val="fi-FI"/>
-        </w:rPr>
-      </w:pPr>
-    </w:p>
-    <w:p>
-      <w:pPr>
-        <w:rPr>
-          <w:lang w:val="fi-FI"/>
-        </w:rPr>
-      </w:pPr>
-    </w:p>
-    <w:p>
-      <w:pPr>
-        <w:rPr>
-          <w:lang w:val="fi-FI"/>
-        </w:rPr>
-      </w:pPr>
-    </w:p>
-    <w:p>
-      <w:pPr>
-        <w:rPr>
-          <w:lang w:val="fi-FI"/>
-        </w:rPr>
-      </w:pPr>
-    </w:p>
-    <w:p>
-      <w:pPr>
-        <w:rPr>
-          <w:lang w:val="fi-FI"/>
-        </w:rPr>
-      </w:pPr>
-    </w:p>
-    <w:p>
-      <w:pPr>
-        <w:rPr>
-          <w:lang w:val="fi-FI"/>
-        </w:rPr>
-      </w:pPr>
-    </w:p>
-    <w:p>
-      <w:pPr>
-        <w:rPr>
-          <w:lang w:val="fi-FI"/>
-        </w:rPr>
-      </w:pPr>
-    </w:p>
-    <w:p>
-      <w:pPr>
-        <w:rPr>
-          <w:lang w:val="fi-FI"/>
-        </w:rPr>
-      </w:pPr>
-    </w:p>
-    <w:p>
-      <w:pPr>
-        <w:rPr>
-          <w:lang w:val="fi-FI"/>
-        </w:rPr>
-      </w:pPr>
-    </w:p>
-    <w:p>
-      <w:pPr>
-        <w:rPr>
-          <w:lang w:val="fi-FI"/>
-        </w:rPr>
-      </w:pPr>
-    </w:p>
-    <w:p>
-      <w:pPr>
-        <w:rPr>
-          <w:lang w:val="fi-FI"/>
-        </w:rPr>
-      </w:pPr>
-    </w:p>
-    <w:p>
-      <w:pPr>
-        <w:rPr>
-          <w:lang w:val="fi-FI"/>
-        </w:rPr>
-      </w:pPr>
-      <w:r>
-        <w:rPr>
-          <w:lang w:val="fi-FI"/>
-        </w:rPr>
-        <w:t>Training List Screen Shot</w:t>
-      </w:r>
-    </w:p>
-    <w:p>
-      <w:pPr>
-        <w:rPr>
-          <w:lang w:val="fi-FI"/>
-        </w:rPr>
-      </w:pPr>
-      <w:r>
-        <w:rPr>
-          <w:noProof/>
-        </w:rPr>
-        <w:drawing>
-          <wp:inline distT="0" distB="0" distL="0" distR="0" wp14:anchorId="342A22F6" wp14:editId="58B930A3">
-            <wp:extent cx="5562600" cy="2651760"/>
-            <wp:effectExtent l="0" t="0" r="0" b="0"/>
-            <wp:docPr id="2" name="Picture 2"/>
-            <wp:cNvGraphicFramePr>
-              <a:graphicFrameLocks xmlns:a="http://schemas.openxmlformats.org/drawingml/2006/main" noChangeAspect="1"/>
-            </wp:cNvGraphicFramePr>
-            <a:graphic xmlns:a="http://schemas.openxmlformats.org/drawingml/2006/main">
-              <a:graphicData uri="http://schemas.openxmlformats.org/drawingml/2006/picture">
-                <pic:pic xmlns:pic="http://schemas.openxmlformats.org/drawingml/2006/picture">
-                  <pic:nvPicPr>
-                    <pic:cNvPr id="1" name=""/>
-                    <pic:cNvPicPr/>
-                  </pic:nvPicPr>
-                  <pic:blipFill rotWithShape="1">
-                    <a:blip r:embed="rId5"/>
-                    <a:srcRect t="8037" r="2947" b="9710"/>
-                    <a:stretch/>
-                  </pic:blipFill>
-                  <pic:spPr bwMode="auto">
-                    <a:xfrm>
-                      <a:off x="0" y="0"/>
-                      <a:ext cx="5562600" cy="2651760"/>
+                      <a:ext cx="6621780" cy="7353300"/>
                     </a:xfrm>
                     <a:prstGeom prst="rect">
                       <a:avLst/>
@@ -239,8 +163,528 @@
           </wp:inline>
         </w:drawing>
       </w:r>
-      <w:bookmarkStart w:id="0" w:name="_GoBack"/>
-      <w:bookmarkEnd w:id="0"/>
+    </w:p>
+    <w:p>
+      <w:pPr>
+        <w:rPr>
+          <w:lang w:val="fi-FI"/>
+        </w:rPr>
+      </w:pPr>
+      <w:r>
+        <w:rPr>
+          <w:lang w:val="fi-FI"/>
+        </w:rPr>
+        <w:lastRenderedPageBreak/>
+        <w:t xml:space="preserve">Customer Table: </w:t>
+      </w:r>
+    </w:p>
+    <w:p>
+      <w:pPr>
+        <w:shd w:val="clear" w:color="auto" w:fill="FFFFFF"/>
+        <w:spacing w:line="285" w:lineRule="atLeast"/>
+        <w:rPr>
+          <w:lang w:val="fi-FI"/>
+        </w:rPr>
+      </w:pPr>
+      <w:r>
+        <w:rPr>
+          <w:lang w:val="fi-FI"/>
+        </w:rPr>
+        <w:t xml:space="preserve">defaultSorted is by lastname, asc </w:t>
+      </w:r>
+    </w:p>
+    <w:p>
+      <w:pPr>
+        <w:rPr>
+          <w:lang w:val="fi-FI"/>
+        </w:rPr>
+      </w:pPr>
+      <w:r>
+        <w:rPr>
+          <w:noProof/>
+        </w:rPr>
+        <w:drawing>
+          <wp:inline distT="0" distB="0" distL="0" distR="0" wp14:anchorId="28DD2594" wp14:editId="0597737B">
+            <wp:extent cx="6621780" cy="3108960"/>
+            <wp:effectExtent l="0" t="0" r="7620" b="0"/>
+            <wp:docPr id="3" name="Picture 3"/>
+            <wp:cNvGraphicFramePr>
+              <a:graphicFrameLocks xmlns:a="http://schemas.openxmlformats.org/drawingml/2006/main" noChangeAspect="1"/>
+            </wp:cNvGraphicFramePr>
+            <a:graphic xmlns:a="http://schemas.openxmlformats.org/drawingml/2006/main">
+              <a:graphicData uri="http://schemas.openxmlformats.org/drawingml/2006/picture">
+                <pic:pic xmlns:pic="http://schemas.openxmlformats.org/drawingml/2006/picture">
+                  <pic:nvPicPr>
+                    <pic:cNvPr id="1" name=""/>
+                    <pic:cNvPicPr/>
+                  </pic:nvPicPr>
+                  <pic:blipFill rotWithShape="1">
+                    <a:blip r:embed="rId5"/>
+                    <a:srcRect t="7801" b="18455"/>
+                    <a:stretch/>
+                  </pic:blipFill>
+                  <pic:spPr bwMode="auto">
+                    <a:xfrm>
+                      <a:off x="0" y="0"/>
+                      <a:ext cx="6621780" cy="3108960"/>
+                    </a:xfrm>
+                    <a:prstGeom prst="rect">
+                      <a:avLst/>
+                    </a:prstGeom>
+                    <a:ln>
+                      <a:noFill/>
+                    </a:ln>
+                    <a:extLst>
+                      <a:ext uri="{53640926-AAD7-44D8-BBD7-CCE9431645EC}">
+                        <a14:shadowObscured xmlns:a14="http://schemas.microsoft.com/office/drawing/2010/main"/>
+                      </a:ext>
+                    </a:extLst>
+                  </pic:spPr>
+                </pic:pic>
+              </a:graphicData>
+            </a:graphic>
+          </wp:inline>
+        </w:drawing>
+      </w:r>
+    </w:p>
+    <w:p>
+      <w:pPr>
+        <w:rPr>
+          <w:lang w:val="fi-FI"/>
+        </w:rPr>
+      </w:pPr>
+      <w:r>
+        <w:rPr>
+          <w:lang w:val="fi-FI"/>
+        </w:rPr>
+        <w:t>Searching by filterable</w:t>
+      </w:r>
+    </w:p>
+    <w:p>
+      <w:pPr>
+        <w:rPr>
+          <w:lang w:val="fi-FI"/>
+        </w:rPr>
+      </w:pPr>
+      <w:r>
+        <w:rPr>
+          <w:noProof/>
+        </w:rPr>
+        <w:drawing>
+          <wp:inline distT="0" distB="0" distL="0" distR="0" wp14:anchorId="08042254" wp14:editId="0D4BF8D7">
+            <wp:extent cx="6637020" cy="4663440"/>
+            <wp:effectExtent l="0" t="0" r="0" b="3810"/>
+            <wp:docPr id="4" name="Picture 4"/>
+            <wp:cNvGraphicFramePr>
+              <a:graphicFrameLocks xmlns:a="http://schemas.openxmlformats.org/drawingml/2006/main" noChangeAspect="1"/>
+            </wp:cNvGraphicFramePr>
+            <a:graphic xmlns:a="http://schemas.openxmlformats.org/drawingml/2006/main">
+              <a:graphicData uri="http://schemas.openxmlformats.org/drawingml/2006/picture">
+                <pic:pic xmlns:pic="http://schemas.openxmlformats.org/drawingml/2006/picture">
+                  <pic:nvPicPr>
+                    <pic:cNvPr id="1" name=""/>
+                    <pic:cNvPicPr/>
+                  </pic:nvPicPr>
+                  <pic:blipFill rotWithShape="1">
+                    <a:blip r:embed="rId6"/>
+                    <a:srcRect t="7563" b="17747"/>
+                    <a:stretch/>
+                  </pic:blipFill>
+                  <pic:spPr bwMode="auto">
+                    <a:xfrm>
+                      <a:off x="0" y="0"/>
+                      <a:ext cx="6637020" cy="4663440"/>
+                    </a:xfrm>
+                    <a:prstGeom prst="rect">
+                      <a:avLst/>
+                    </a:prstGeom>
+                    <a:ln>
+                      <a:noFill/>
+                    </a:ln>
+                    <a:extLst>
+                      <a:ext uri="{53640926-AAD7-44D8-BBD7-CCE9431645EC}">
+                        <a14:shadowObscured xmlns:a14="http://schemas.microsoft.com/office/drawing/2010/main"/>
+                      </a:ext>
+                    </a:extLst>
+                  </pic:spPr>
+                </pic:pic>
+              </a:graphicData>
+            </a:graphic>
+          </wp:inline>
+        </w:drawing>
+      </w:r>
+    </w:p>
+    <w:p>
+      <w:pPr>
+        <w:rPr>
+          <w:lang w:val="fi-FI"/>
+        </w:rPr>
+      </w:pPr>
+      <w:r>
+        <w:rPr>
+          <w:lang w:val="fi-FI"/>
+        </w:rPr>
+        <w:lastRenderedPageBreak/>
+        <w:t>Training Table:</w:t>
+      </w:r>
+    </w:p>
+    <w:p>
+      <w:pPr>
+        <w:shd w:val="clear" w:color="auto" w:fill="FFFFFF"/>
+        <w:spacing w:line="285" w:lineRule="atLeast"/>
+        <w:rPr>
+          <w:lang w:val="fi-FI"/>
+        </w:rPr>
+      </w:pPr>
+      <w:r>
+        <w:rPr>
+          <w:lang w:val="fi-FI"/>
+        </w:rPr>
+        <w:t>defaul</w:t>
+      </w:r>
+      <w:r>
+        <w:rPr>
+          <w:lang w:val="fi-FI"/>
+        </w:rPr>
+        <w:t>tSorted is by duration</w:t>
+      </w:r>
+      <w:r>
+        <w:rPr>
+          <w:lang w:val="fi-FI"/>
+        </w:rPr>
+        <w:t xml:space="preserve">, asc </w:t>
+      </w:r>
+    </w:p>
+    <w:p>
+      <w:pPr>
+        <w:rPr>
+          <w:lang w:val="fi-FI"/>
+        </w:rPr>
+      </w:pPr>
+    </w:p>
+    <w:p>
+      <w:pPr>
+        <w:rPr>
+          <w:lang w:val="fi-FI"/>
+        </w:rPr>
+      </w:pPr>
+    </w:p>
+    <w:p>
+      <w:pPr>
+        <w:rPr>
+          <w:lang w:val="fi-FI"/>
+        </w:rPr>
+      </w:pPr>
+    </w:p>
+    <w:p>
+      <w:pPr>
+        <w:rPr>
+          <w:lang w:val="fi-FI"/>
+        </w:rPr>
+      </w:pPr>
+    </w:p>
+    <w:p>
+      <w:pPr>
+        <w:rPr>
+          <w:lang w:val="fi-FI"/>
+        </w:rPr>
+      </w:pPr>
+    </w:p>
+    <w:p>
+      <w:pPr>
+        <w:rPr>
+          <w:lang w:val="fi-FI"/>
+        </w:rPr>
+      </w:pPr>
+    </w:p>
+    <w:p>
+      <w:pPr>
+        <w:rPr>
+          <w:lang w:val="fi-FI"/>
+        </w:rPr>
+      </w:pPr>
+    </w:p>
+    <w:p>
+      <w:pPr>
+        <w:rPr>
+          <w:lang w:val="fi-FI"/>
+        </w:rPr>
+      </w:pPr>
+    </w:p>
+    <w:p>
+      <w:pPr>
+        <w:rPr>
+          <w:lang w:val="fi-FI"/>
+        </w:rPr>
+      </w:pPr>
+    </w:p>
+    <w:p>
+      <w:pPr>
+        <w:rPr>
+          <w:lang w:val="fi-FI"/>
+        </w:rPr>
+      </w:pPr>
+    </w:p>
+    <w:p>
+      <w:pPr>
+        <w:rPr>
+          <w:lang w:val="fi-FI"/>
+        </w:rPr>
+      </w:pPr>
+    </w:p>
+    <w:p>
+      <w:pPr>
+        <w:rPr>
+          <w:lang w:val="fi-FI"/>
+        </w:rPr>
+      </w:pPr>
+    </w:p>
+    <w:p>
+      <w:pPr>
+        <w:rPr>
+          <w:noProof/>
+        </w:rPr>
+      </w:pPr>
+      <w:r>
+        <w:rPr>
+          <w:noProof/>
+        </w:rPr>
+        <w:drawing>
+          <wp:anchor distT="0" distB="0" distL="114300" distR="114300" simplePos="0" relativeHeight="251658240" behindDoc="1" locked="0" layoutInCell="1" allowOverlap="1" wp14:anchorId="50CB9BBC">
+            <wp:simplePos x="0" y="0"/>
+            <wp:positionH relativeFrom="column">
+              <wp:posOffset>0</wp:posOffset>
+            </wp:positionH>
+            <wp:positionV relativeFrom="page">
+              <wp:posOffset>1485900</wp:posOffset>
+            </wp:positionV>
+            <wp:extent cx="6606540" cy="3400425"/>
+            <wp:effectExtent l="0" t="0" r="3810" b="9525"/>
+            <wp:wrapNone/>
+            <wp:docPr id="5" name="Picture 5"/>
+            <wp:cNvGraphicFramePr>
+              <a:graphicFrameLocks xmlns:a="http://schemas.openxmlformats.org/drawingml/2006/main" noChangeAspect="1"/>
+            </wp:cNvGraphicFramePr>
+            <a:graphic xmlns:a="http://schemas.openxmlformats.org/drawingml/2006/main">
+              <a:graphicData uri="http://schemas.openxmlformats.org/drawingml/2006/picture">
+                <pic:pic xmlns:pic="http://schemas.openxmlformats.org/drawingml/2006/picture">
+                  <pic:nvPicPr>
+                    <pic:cNvPr id="1" name=""/>
+                    <pic:cNvPicPr/>
+                  </pic:nvPicPr>
+                  <pic:blipFill rotWithShape="1">
+                    <a:blip r:embed="rId7">
+                      <a:extLst>
+                        <a:ext uri="{28A0092B-C50C-407E-A947-70E740481C1C}">
+                          <a14:useLocalDpi xmlns:a14="http://schemas.microsoft.com/office/drawing/2010/main" val="0"/>
+                        </a:ext>
+                      </a:extLst>
+                    </a:blip>
+                    <a:srcRect t="8272" r="-423" b="18219"/>
+                    <a:stretch/>
+                  </pic:blipFill>
+                  <pic:spPr bwMode="auto">
+                    <a:xfrm>
+                      <a:off x="0" y="0"/>
+                      <a:ext cx="6606540" cy="3400425"/>
+                    </a:xfrm>
+                    <a:prstGeom prst="rect">
+                      <a:avLst/>
+                    </a:prstGeom>
+                    <a:ln>
+                      <a:noFill/>
+                    </a:ln>
+                    <a:extLst>
+                      <a:ext uri="{53640926-AAD7-44D8-BBD7-CCE9431645EC}">
+                        <a14:shadowObscured xmlns:a14="http://schemas.microsoft.com/office/drawing/2010/main"/>
+                      </a:ext>
+                    </a:extLst>
+                  </pic:spPr>
+                </pic:pic>
+              </a:graphicData>
+            </a:graphic>
+          </wp:anchor>
+        </w:drawing>
+      </w:r>
+      <w:r>
+        <w:rPr>
+          <w:lang w:val="fi-FI"/>
+        </w:rPr>
+        <w:t>Searching by filterable</w:t>
+      </w:r>
+    </w:p>
+    <w:p>
+      <w:pPr>
+        <w:rPr>
+          <w:lang w:val="fi-FI"/>
+        </w:rPr>
+      </w:pPr>
+      <w:r>
+        <w:rPr>
+          <w:noProof/>
+        </w:rPr>
+        <w:drawing>
+          <wp:inline distT="0" distB="0" distL="0" distR="0" wp14:anchorId="35F62C35" wp14:editId="48B2909A">
+            <wp:extent cx="6598920" cy="2468880"/>
+            <wp:effectExtent l="0" t="0" r="0" b="7620"/>
+            <wp:docPr id="6" name="Picture 6"/>
+            <wp:cNvGraphicFramePr>
+              <a:graphicFrameLocks xmlns:a="http://schemas.openxmlformats.org/drawingml/2006/main" noChangeAspect="1"/>
+            </wp:cNvGraphicFramePr>
+            <a:graphic xmlns:a="http://schemas.openxmlformats.org/drawingml/2006/main">
+              <a:graphicData uri="http://schemas.openxmlformats.org/drawingml/2006/picture">
+                <pic:pic xmlns:pic="http://schemas.openxmlformats.org/drawingml/2006/picture">
+                  <pic:nvPicPr>
+                    <pic:cNvPr id="1" name=""/>
+                    <pic:cNvPicPr/>
+                  </pic:nvPicPr>
+                  <pic:blipFill rotWithShape="1">
+                    <a:blip r:embed="rId8"/>
+                    <a:srcRect t="8036" b="17511"/>
+                    <a:stretch/>
+                  </pic:blipFill>
+                  <pic:spPr bwMode="auto">
+                    <a:xfrm>
+                      <a:off x="0" y="0"/>
+                      <a:ext cx="6598920" cy="2468880"/>
+                    </a:xfrm>
+                    <a:prstGeom prst="rect">
+                      <a:avLst/>
+                    </a:prstGeom>
+                    <a:ln>
+                      <a:noFill/>
+                    </a:ln>
+                    <a:extLst>
+                      <a:ext uri="{53640926-AAD7-44D8-BBD7-CCE9431645EC}">
+                        <a14:shadowObscured xmlns:a14="http://schemas.microsoft.com/office/drawing/2010/main"/>
+                      </a:ext>
+                    </a:extLst>
+                  </pic:spPr>
+                </pic:pic>
+              </a:graphicData>
+            </a:graphic>
+          </wp:inline>
+        </w:drawing>
+      </w:r>
+    </w:p>
+    <w:p>
+      <w:pPr>
+        <w:rPr>
+          <w:lang w:val="fi-FI"/>
+        </w:rPr>
+      </w:pPr>
+    </w:p>
+    <w:p>
+      <w:pPr>
+        <w:rPr>
+          <w:lang w:val="fi-FI"/>
+        </w:rPr>
+      </w:pPr>
+    </w:p>
+    <w:p>
+      <w:pPr>
+        <w:rPr>
+          <w:lang w:val="fi-FI"/>
+        </w:rPr>
+      </w:pPr>
+    </w:p>
+    <w:p>
+      <w:pPr>
+        <w:rPr>
+          <w:lang w:val="fi-FI"/>
+        </w:rPr>
+      </w:pPr>
+    </w:p>
+    <w:p>
+      <w:pPr>
+        <w:rPr>
+          <w:lang w:val="fi-FI"/>
+        </w:rPr>
+      </w:pPr>
+    </w:p>
+    <w:p>
+      <w:pPr>
+        <w:rPr>
+          <w:lang w:val="fi-FI"/>
+        </w:rPr>
+      </w:pPr>
+    </w:p>
+    <w:p>
+      <w:pPr>
+        <w:rPr>
+          <w:lang w:val="fi-FI"/>
+        </w:rPr>
+      </w:pPr>
+    </w:p>
+    <w:p>
+      <w:pPr>
+        <w:rPr>
+          <w:lang w:val="fi-FI"/>
+        </w:rPr>
+      </w:pPr>
+      <w:bookmarkStart w:id="1" w:name="_GoBack"/>
+      <w:bookmarkEnd w:id="1"/>
+      <w:r>
+        <w:rPr>
+          <w:lang w:val="fi-FI"/>
+        </w:rPr>
+        <w:lastRenderedPageBreak/>
+        <w:t>NoFound Link</w:t>
+      </w:r>
+    </w:p>
+    <w:p>
+      <w:pPr>
+        <w:rPr>
+          <w:lang w:val="fi-FI"/>
+        </w:rPr>
+      </w:pPr>
+      <w:r>
+        <w:rPr>
+          <w:noProof/>
+        </w:rPr>
+        <w:drawing>
+          <wp:inline distT="0" distB="0" distL="0" distR="0" wp14:anchorId="3B443B80" wp14:editId="43AB7C0F">
+            <wp:extent cx="6633845" cy="4815840"/>
+            <wp:effectExtent l="0" t="0" r="0" b="3810"/>
+            <wp:docPr id="8" name="Picture 8"/>
+            <wp:cNvGraphicFramePr>
+              <a:graphicFrameLocks xmlns:a="http://schemas.openxmlformats.org/drawingml/2006/main" noChangeAspect="1"/>
+            </wp:cNvGraphicFramePr>
+            <a:graphic xmlns:a="http://schemas.openxmlformats.org/drawingml/2006/main">
+              <a:graphicData uri="http://schemas.openxmlformats.org/drawingml/2006/picture">
+                <pic:pic xmlns:pic="http://schemas.openxmlformats.org/drawingml/2006/picture">
+                  <pic:nvPicPr>
+                    <pic:cNvPr id="1" name=""/>
+                    <pic:cNvPicPr/>
+                  </pic:nvPicPr>
+                  <pic:blipFill rotWithShape="1">
+                    <a:blip r:embed="rId9"/>
+                    <a:srcRect t="3782" b="5456"/>
+                    <a:stretch/>
+                  </pic:blipFill>
+                  <pic:spPr bwMode="auto">
+                    <a:xfrm>
+                      <a:off x="0" y="0"/>
+                      <a:ext cx="6738428" cy="4891762"/>
+                    </a:xfrm>
+                    <a:prstGeom prst="rect">
+                      <a:avLst/>
+                    </a:prstGeom>
+                    <a:ln>
+                      <a:noFill/>
+                    </a:ln>
+                    <a:extLst>
+                      <a:ext uri="{53640926-AAD7-44D8-BBD7-CCE9431645EC}">
+                        <a14:shadowObscured xmlns:a14="http://schemas.microsoft.com/office/drawing/2010/main"/>
+                      </a:ext>
+                    </a:extLst>
+                  </pic:spPr>
+                </pic:pic>
+              </a:graphicData>
+            </a:graphic>
+          </wp:inline>
+        </w:drawing>
+      </w:r>
     </w:p>
     <w:sectPr>
       <w:pgSz w:w="11906" w:h="16838"/>

</xml_diff>